<commit_message>
Revised Ps 144. Begin to prep Pss 145-147
</commit_message>
<xml_diff>
--- a/Psalms/144.docx
+++ b/Psalms/144.docx
@@ -146,6 +146,17 @@
           </w:tcPr>
           <w:p>
             <w:pPr>
+              <w:pStyle w:val="Rubric"/>
+            </w:pPr>
+            <w:r>
+              <w:t>1 (A praise b</w:t>
+            </w:r>
+            <w:r>
+              <w:t>y David)</w:t>
+            </w:r>
+          </w:p>
+          <w:p>
+            <w:pPr>
               <w:pStyle w:val="EngIndEnd"/>
             </w:pPr>
           </w:p>
@@ -181,15 +192,7 @@
               <w:pStyle w:val="EngIndEnd"/>
             </w:pPr>
             <w:r>
-              <w:t xml:space="preserve">Praise. Pertaining to </w:t>
-            </w:r>
-            <w:proofErr w:type="spellStart"/>
-            <w:r>
-              <w:t>Dauid</w:t>
-            </w:r>
-            <w:proofErr w:type="spellEnd"/>
-            <w:r>
-              <w:t>.</w:t>
+              <w:t>Praise. Pertaining to Dauid.</w:t>
             </w:r>
           </w:p>
         </w:tc>
@@ -253,6 +256,7 @@
             <w:pPr>
               <w:pStyle w:val="EnglishHangNoCoptic"/>
             </w:pPr>
+            <w:bookmarkStart w:id="0" w:name="_GoBack" w:colFirst="1" w:colLast="1"/>
             <w:r>
               <w:t xml:space="preserve">I will lift </w:t>
             </w:r>
@@ -296,6 +300,53 @@
           </w:tcPr>
           <w:p>
             <w:pPr>
+              <w:pStyle w:val="EnglishHangNoCoptic"/>
+            </w:pPr>
+            <w:r>
+              <w:t xml:space="preserve">I will </w:t>
+            </w:r>
+            <w:r>
+              <w:t>exalt</w:t>
+            </w:r>
+            <w:r>
+              <w:t xml:space="preserve"> </w:t>
+            </w:r>
+            <w:r>
+              <w:t>You</w:t>
+            </w:r>
+            <w:r>
+              <w:t xml:space="preserve"> on high, my God and my King,</w:t>
+            </w:r>
+            <w:r>
+              <w:rPr>
+                <w:rStyle w:val="FootnoteReference"/>
+              </w:rPr>
+              <w:footnoteReference w:id="2"/>
+            </w:r>
+          </w:p>
+          <w:p>
+            <w:pPr>
+              <w:pStyle w:val="EnglishHangEndNoCoptic"/>
+            </w:pPr>
+            <w:r>
+              <w:tab/>
+              <w:t xml:space="preserve">and I will bless </w:t>
+            </w:r>
+            <w:r>
+              <w:t>Your N</w:t>
+            </w:r>
+            <w:r>
+              <w:t xml:space="preserve">ame </w:t>
+            </w:r>
+            <w:r>
+              <w:t>unto ages of ages</w:t>
+            </w:r>
+            <w:r>
+              <w:t>.</w:t>
+            </w:r>
+          </w:p>
+          <w:p>
+            <w:pPr>
               <w:pStyle w:val="EngIndEnd"/>
             </w:pPr>
           </w:p>
@@ -408,6 +459,7 @@
           </w:p>
         </w:tc>
       </w:tr>
+      <w:bookmarkEnd w:id="0"/>
       <w:tr>
         <w:tc>
           <w:tcPr>
@@ -454,6 +506,38 @@
           </w:tcPr>
           <w:p>
             <w:pPr>
+              <w:pStyle w:val="EnglishHangNoCoptic"/>
+            </w:pPr>
+            <w:r>
+              <w:t xml:space="preserve">2 </w:t>
+            </w:r>
+            <w:r>
+              <w:t>I will bless you every day,</w:t>
+            </w:r>
+          </w:p>
+          <w:p>
+            <w:pPr>
+              <w:pStyle w:val="EnglishHangEndNoCoptic"/>
+            </w:pPr>
+            <w:r>
+              <w:tab/>
+              <w:t xml:space="preserve">and praise </w:t>
+            </w:r>
+            <w:r>
+              <w:t>Your N</w:t>
+            </w:r>
+            <w:r>
+              <w:t xml:space="preserve">ame </w:t>
+            </w:r>
+            <w:r>
+              <w:t>unto ages of ages</w:t>
+            </w:r>
+            <w:r>
+              <w:t>.</w:t>
+            </w:r>
+          </w:p>
+          <w:p>
+            <w:pPr>
               <w:pStyle w:val="EngIndEnd"/>
             </w:pPr>
           </w:p>
@@ -600,6 +684,38 @@
           </w:tcPr>
           <w:p>
             <w:pPr>
+              <w:pStyle w:val="EnglishHangNoCoptic"/>
+            </w:pPr>
+            <w:r>
+              <w:t xml:space="preserve">3 </w:t>
+            </w:r>
+            <w:r>
+              <w:t xml:space="preserve">The Lord is </w:t>
+            </w:r>
+            <w:r>
+              <w:t xml:space="preserve">Great </w:t>
+            </w:r>
+            <w:r>
+              <w:t>very praiseworthy,</w:t>
+            </w:r>
+          </w:p>
+          <w:p>
+            <w:pPr>
+              <w:pStyle w:val="EnglishHangEndNoCoptic"/>
+            </w:pPr>
+            <w:r>
+              <w:tab/>
+              <w:t xml:space="preserve">and </w:t>
+            </w:r>
+            <w:r>
+              <w:t>there is no limit to</w:t>
+            </w:r>
+            <w:r>
+              <w:t xml:space="preserve"> His greatness.</w:t>
+            </w:r>
+          </w:p>
+          <w:p>
+            <w:pPr>
               <w:pStyle w:val="EngIndEnd"/>
             </w:pPr>
           </w:p>
@@ -758,6 +874,45 @@
           </w:tcPr>
           <w:p>
             <w:pPr>
+              <w:pStyle w:val="EnglishHangNoCoptic"/>
+            </w:pPr>
+            <w:r>
+              <w:lastRenderedPageBreak/>
+              <w:t xml:space="preserve">4 Generation after generation will praise </w:t>
+            </w:r>
+            <w:r>
+              <w:t>Your</w:t>
+            </w:r>
+            <w:r>
+              <w:t xml:space="preserve"> works</w:t>
+            </w:r>
+            <w:r>
+              <w:t>,</w:t>
+            </w:r>
+          </w:p>
+          <w:p>
+            <w:pPr>
+              <w:pStyle w:val="EnglishHangEndNoCoptic"/>
+            </w:pPr>
+            <w:r>
+              <w:tab/>
+              <w:t xml:space="preserve">and </w:t>
+            </w:r>
+            <w:r>
+              <w:t xml:space="preserve">they </w:t>
+            </w:r>
+            <w:r>
+              <w:t xml:space="preserve">will declare </w:t>
+            </w:r>
+            <w:r>
+              <w:t>Your</w:t>
+            </w:r>
+            <w:r>
+              <w:t xml:space="preserve"> power.</w:t>
+            </w:r>
+          </w:p>
+          <w:p>
+            <w:pPr>
               <w:pStyle w:val="EngIndEnd"/>
             </w:pPr>
           </w:p>
@@ -816,7 +971,11 @@
             </w:pPr>
             <w:r>
               <w:lastRenderedPageBreak/>
-              <w:t>Generation after generation shall praise thy works, and tell of thy power.</w:t>
+              <w:t xml:space="preserve">Generation after generation shall praise thy works, and tell of thy </w:t>
+            </w:r>
+            <w:r>
+              <w:lastRenderedPageBreak/>
+              <w:t>power.</w:t>
             </w:r>
           </w:p>
         </w:tc>
@@ -844,6 +1003,7 @@
                 <w:szCs w:val="24"/>
                 <w:shd w:val="clear" w:color="auto" w:fill="FFFFFF"/>
               </w:rPr>
+              <w:lastRenderedPageBreak/>
               <w:t>Generation and generation shall praise Your works,</w:t>
             </w:r>
           </w:p>
@@ -919,6 +1079,47 @@
           </w:tcPr>
           <w:p>
             <w:pPr>
+              <w:pStyle w:val="EnglishHangNoCoptic"/>
+            </w:pPr>
+            <w:r>
+              <w:t xml:space="preserve">5 They will speak of the </w:t>
+            </w:r>
+            <w:r>
+              <w:t>magnificence of the glory</w:t>
+            </w:r>
+            <w:r>
+              <w:t xml:space="preserve"> of </w:t>
+            </w:r>
+            <w:r>
+              <w:t>Your</w:t>
+            </w:r>
+            <w:r>
+              <w:t xml:space="preserve"> holiness,</w:t>
+            </w:r>
+          </w:p>
+          <w:p>
+            <w:pPr>
+              <w:pStyle w:val="EnglishHangEndNoCoptic"/>
+            </w:pPr>
+            <w:r>
+              <w:tab/>
+              <w:t xml:space="preserve">and </w:t>
+            </w:r>
+            <w:r>
+              <w:t>they will recount</w:t>
+            </w:r>
+            <w:r>
+              <w:t xml:space="preserve"> </w:t>
+            </w:r>
+            <w:r>
+              <w:t>Your wonders</w:t>
+            </w:r>
+            <w:r>
+              <w:t>.</w:t>
+            </w:r>
+          </w:p>
+          <w:p>
+            <w:pPr>
               <w:pStyle w:val="EngIndEnd"/>
             </w:pPr>
           </w:p>
@@ -1077,6 +1278,53 @@
           </w:tcPr>
           <w:p>
             <w:pPr>
+              <w:pStyle w:val="EnglishHangNoCoptic"/>
+            </w:pPr>
+            <w:r>
+              <w:t xml:space="preserve">6 They will proclaim the power of </w:t>
+            </w:r>
+            <w:r>
+              <w:t>Your</w:t>
+            </w:r>
+            <w:r>
+              <w:t xml:space="preserve"> </w:t>
+            </w:r>
+            <w:r>
+              <w:t>awesome</w:t>
+            </w:r>
+            <w:r>
+              <w:t xml:space="preserve"> </w:t>
+            </w:r>
+            <w:r>
+              <w:t>deeds</w:t>
+            </w:r>
+            <w:r>
+              <w:t>,</w:t>
+            </w:r>
+          </w:p>
+          <w:p>
+            <w:pPr>
+              <w:pStyle w:val="EnglishHangEndNoCoptic"/>
+            </w:pPr>
+            <w:r>
+              <w:tab/>
+              <w:t xml:space="preserve">and </w:t>
+            </w:r>
+            <w:r>
+              <w:t>they will recount</w:t>
+            </w:r>
+            <w:r>
+              <w:t xml:space="preserve"> </w:t>
+            </w:r>
+            <w:r>
+              <w:t>Your</w:t>
+            </w:r>
+            <w:r>
+              <w:t xml:space="preserve"> greatness.</w:t>
+            </w:r>
+          </w:p>
+          <w:p>
+            <w:pPr>
               <w:pStyle w:val="EngIndEnd"/>
             </w:pPr>
           </w:p>
@@ -1235,6 +1483,44 @@
           </w:tcPr>
           <w:p>
             <w:pPr>
+              <w:pStyle w:val="EnglishHangNoCoptic"/>
+            </w:pPr>
+            <w:r>
+              <w:t>7 They will spread</w:t>
+            </w:r>
+            <w:r>
+              <w:rPr>
+                <w:rStyle w:val="FootnoteReference"/>
+              </w:rPr>
+              <w:footnoteReference w:id="3"/>
+            </w:r>
+            <w:r>
+              <w:t xml:space="preserve"> the fame of </w:t>
+            </w:r>
+            <w:r>
+              <w:t>Your</w:t>
+            </w:r>
+            <w:r>
+              <w:t xml:space="preserve"> abundant goodness,</w:t>
+            </w:r>
+          </w:p>
+          <w:p>
+            <w:pPr>
+              <w:pStyle w:val="EnglishHangEndNoCoptic"/>
+            </w:pPr>
+            <w:r>
+              <w:tab/>
+              <w:t xml:space="preserve">and will rejoice in </w:t>
+            </w:r>
+            <w:r>
+              <w:t>Your</w:t>
+            </w:r>
+            <w:r>
+              <w:t xml:space="preserve"> righteousness.</w:t>
+            </w:r>
+          </w:p>
+          <w:p>
+            <w:pPr>
               <w:pStyle w:val="EngIndEnd"/>
             </w:pPr>
           </w:p>
@@ -1381,6 +1667,28 @@
           </w:tcPr>
           <w:p>
             <w:pPr>
+              <w:pStyle w:val="EnglishHangNoCoptic"/>
+            </w:pPr>
+            <w:r>
+              <w:t>8 The Lord is compassionate and merciful,</w:t>
+            </w:r>
+          </w:p>
+          <w:p>
+            <w:pPr>
+              <w:pStyle w:val="EnglishHangEndNoCoptic"/>
+            </w:pPr>
+            <w:r>
+              <w:tab/>
+            </w:r>
+            <w:r>
+              <w:t>Longsuffering and abundant in mercy</w:t>
+            </w:r>
+            <w:r>
+              <w:t>.</w:t>
+            </w:r>
+          </w:p>
+          <w:p>
+            <w:pPr>
               <w:pStyle w:val="EngIndEnd"/>
             </w:pPr>
           </w:p>
@@ -1512,7 +1820,11 @@
             </w:pPr>
             <w:r>
               <w:tab/>
-              <w:t>and His mercies are over all His works.</w:t>
+              <w:t xml:space="preserve">and His mercies are over all His </w:t>
+            </w:r>
+            <w:r>
+              <w:lastRenderedPageBreak/>
+              <w:t>works.</w:t>
             </w:r>
           </w:p>
           <w:p>
@@ -1527,6 +1839,28 @@
           </w:tcPr>
           <w:p>
             <w:pPr>
+              <w:pStyle w:val="EnglishHangNoCoptic"/>
+            </w:pPr>
+            <w:r>
+              <w:lastRenderedPageBreak/>
+              <w:t>9 The Lord is good and kind to all,</w:t>
+            </w:r>
+          </w:p>
+          <w:p>
+            <w:pPr>
+              <w:pStyle w:val="EnglishHangEndNoCoptic"/>
+            </w:pPr>
+            <w:r>
+              <w:tab/>
+              <w:t xml:space="preserve">and His mercies are over all </w:t>
+            </w:r>
+            <w:r>
+              <w:lastRenderedPageBreak/>
+              <w:t>His works.</w:t>
+            </w:r>
+          </w:p>
+          <w:p>
+            <w:pPr>
               <w:pStyle w:val="EngIndEnd"/>
             </w:pPr>
           </w:p>
@@ -1562,7 +1896,11 @@
               <w:pStyle w:val="EngIndEnd"/>
             </w:pPr>
             <w:r>
-              <w:t xml:space="preserve">Kind is the Lord to all things together [the </w:t>
+              <w:t xml:space="preserve">Kind is the Lord to all things </w:t>
+            </w:r>
+            <w:r>
+              <w:lastRenderedPageBreak/>
+              <w:t xml:space="preserve">together [the </w:t>
             </w:r>
             <w:proofErr w:type="gramStart"/>
             <w:r>
@@ -1578,7 +1916,6 @@
               <w:pStyle w:val="EngIndEnd"/>
             </w:pPr>
             <w:r>
-              <w:lastRenderedPageBreak/>
               <w:t>and his compassion is over all his works.</w:t>
             </w:r>
           </w:p>
@@ -1658,7 +1995,18 @@
                 <w:szCs w:val="24"/>
                 <w:shd w:val="clear" w:color="auto" w:fill="FFFFFF"/>
               </w:rPr>
-              <w:t>And His mercies are upon all His works.</w:t>
+              <w:t xml:space="preserve">And His mercies are upon all His </w:t>
+            </w:r>
+            <w:r>
+              <w:rPr>
+                <w:rFonts w:ascii="Tahoma" w:eastAsia="Times New Roman" w:hAnsi="Tahoma" w:cs="Tahoma"/>
+                <w:color w:val="2E1308"/>
+                <w:sz w:val="24"/>
+                <w:szCs w:val="24"/>
+                <w:shd w:val="clear" w:color="auto" w:fill="FFFFFF"/>
+              </w:rPr>
+              <w:lastRenderedPageBreak/>
+              <w:t>works.</w:t>
             </w:r>
           </w:p>
         </w:tc>
@@ -1722,6 +2070,68 @@
           </w:tcPr>
           <w:p>
             <w:pPr>
+              <w:pStyle w:val="EnglishHangNoCoptic"/>
+            </w:pPr>
+            <w:r>
+              <w:t xml:space="preserve">10 Let all </w:t>
+            </w:r>
+            <w:r>
+              <w:t>Your</w:t>
+            </w:r>
+            <w:r>
+              <w:t xml:space="preserve"> works </w:t>
+            </w:r>
+            <w:r>
+              <w:t>confess</w:t>
+            </w:r>
+            <w:r>
+              <w:rPr>
+                <w:rStyle w:val="FootnoteReference"/>
+              </w:rPr>
+              <w:footnoteReference w:id="4"/>
+            </w:r>
+            <w:r>
+              <w:t xml:space="preserve"> </w:t>
+            </w:r>
+            <w:r>
+              <w:t>You</w:t>
+            </w:r>
+            <w:r>
+              <w:t>, O Lord,</w:t>
+            </w:r>
+          </w:p>
+          <w:p>
+            <w:pPr>
+              <w:pStyle w:val="EnglishHangEndNoCoptic"/>
+            </w:pPr>
+            <w:r>
+              <w:tab/>
+              <w:t xml:space="preserve">and let </w:t>
+            </w:r>
+            <w:r>
+              <w:t>Your</w:t>
+            </w:r>
+            <w:r>
+              <w:t xml:space="preserve"> saints</w:t>
+            </w:r>
+            <w:r>
+              <w:rPr>
+                <w:rStyle w:val="FootnoteReference"/>
+              </w:rPr>
+              <w:footnoteReference w:id="5"/>
+            </w:r>
+            <w:r>
+              <w:t xml:space="preserve"> bless </w:t>
+            </w:r>
+            <w:r>
+              <w:t>You</w:t>
+            </w:r>
+            <w:r>
+              <w:t>.</w:t>
+            </w:r>
+          </w:p>
+          <w:p>
+            <w:pPr>
               <w:pStyle w:val="EngIndEnd"/>
             </w:pPr>
           </w:p>
@@ -1880,6 +2290,44 @@
           </w:tcPr>
           <w:p>
             <w:pPr>
+              <w:pStyle w:val="EnglishHangNoCoptic"/>
+            </w:pPr>
+            <w:r>
+              <w:t xml:space="preserve">11 They </w:t>
+            </w:r>
+            <w:r>
+              <w:t>will tell</w:t>
+            </w:r>
+            <w:r>
+              <w:t xml:space="preserve"> of the glory of </w:t>
+            </w:r>
+            <w:r>
+              <w:t>Your</w:t>
+            </w:r>
+            <w:r>
+              <w:t xml:space="preserve"> Kingdom,</w:t>
+            </w:r>
+          </w:p>
+          <w:p>
+            <w:pPr>
+              <w:pStyle w:val="EnglishHangEndNoCoptic"/>
+            </w:pPr>
+            <w:r>
+              <w:tab/>
+              <w:t xml:space="preserve">and </w:t>
+            </w:r>
+            <w:r>
+              <w:t>they will speak</w:t>
+            </w:r>
+            <w:r>
+              <w:t xml:space="preserve"> of </w:t>
+            </w:r>
+            <w:r>
+              <w:t>Your power,</w:t>
+            </w:r>
+          </w:p>
+          <w:p>
+            <w:pPr>
               <w:pStyle w:val="EngIndEnd"/>
             </w:pPr>
           </w:p>
@@ -2041,6 +2489,53 @@
           </w:tcPr>
           <w:p>
             <w:pPr>
+              <w:pStyle w:val="EnglishHangNoCoptic"/>
+            </w:pPr>
+            <w:r>
+              <w:t xml:space="preserve">12 </w:t>
+            </w:r>
+            <w:r>
+              <w:t>that all the</w:t>
+            </w:r>
+            <w:r>
+              <w:t xml:space="preserve"> sons of men </w:t>
+            </w:r>
+            <w:r>
+              <w:t>may know Your</w:t>
+            </w:r>
+            <w:r>
+              <w:t xml:space="preserve"> power,</w:t>
+            </w:r>
+          </w:p>
+          <w:p>
+            <w:pPr>
+              <w:pStyle w:val="EnglishHangEndNoCoptic"/>
+            </w:pPr>
+            <w:r>
+              <w:tab/>
+              <w:t xml:space="preserve">and the glorious </w:t>
+            </w:r>
+            <w:r>
+              <w:t>magnificence</w:t>
+            </w:r>
+            <w:r>
+              <w:t xml:space="preserve"> </w:t>
+            </w:r>
+            <w:r>
+              <w:t>of</w:t>
+            </w:r>
+            <w:r>
+              <w:t xml:space="preserve"> </w:t>
+            </w:r>
+            <w:r>
+              <w:t>Your</w:t>
+            </w:r>
+            <w:r>
+              <w:t xml:space="preserve"> Kingdom.</w:t>
+            </w:r>
+          </w:p>
+          <w:p>
+            <w:pPr>
               <w:pStyle w:val="EngIndEnd"/>
             </w:pPr>
           </w:p>
@@ -2199,6 +2694,44 @@
           </w:tcPr>
           <w:p>
             <w:pPr>
+              <w:pStyle w:val="EnglishHangNoCoptic"/>
+            </w:pPr>
+            <w:r>
+              <w:t xml:space="preserve">13 </w:t>
+            </w:r>
+            <w:r>
+              <w:t>Your</w:t>
+            </w:r>
+            <w:r>
+              <w:t xml:space="preserve"> Kingdom is a Kingdom of all </w:t>
+            </w:r>
+            <w:r>
+              <w:t xml:space="preserve">the </w:t>
+            </w:r>
+            <w:r>
+              <w:t>ages,</w:t>
+            </w:r>
+          </w:p>
+          <w:p>
+            <w:pPr>
+              <w:pStyle w:val="EnglishHangEndNoCoptic"/>
+            </w:pPr>
+            <w:r>
+              <w:tab/>
+              <w:t xml:space="preserve">and </w:t>
+            </w:r>
+            <w:r>
+              <w:t>Your</w:t>
+            </w:r>
+            <w:r>
+              <w:t xml:space="preserve"> dominion </w:t>
+            </w:r>
+            <w:r>
+              <w:t>is from generation to generation.</w:t>
+            </w:r>
+          </w:p>
+          <w:p>
+            <w:pPr>
               <w:pStyle w:val="EngIndEnd"/>
             </w:pPr>
           </w:p>
@@ -2221,15 +2754,7 @@
           </w:tcPr>
           <w:p>
             <w:r>
-              <w:t xml:space="preserve">MEM. Thy kingdom is an everlasting kingdom, and Thy dominion </w:t>
-            </w:r>
-            <w:proofErr w:type="spellStart"/>
-            <w:r>
-              <w:t>endureth</w:t>
-            </w:r>
-            <w:proofErr w:type="spellEnd"/>
-            <w:r>
-              <w:t xml:space="preserve"> throughout all ages;</w:t>
+              <w:t>MEM. Thy kingdom is an everlasting kingdom, and Thy dominion endureth throughout all ages;</w:t>
             </w:r>
           </w:p>
         </w:tc>
@@ -2384,6 +2909,7 @@
               <w:pStyle w:val="EnglishHangNoCoptic"/>
             </w:pPr>
             <w:r>
+              <w:lastRenderedPageBreak/>
               <w:t>14 The Lord is faithful in all His words,</w:t>
             </w:r>
           </w:p>
@@ -2408,6 +2934,23 @@
           </w:tcPr>
           <w:p>
             <w:pPr>
+              <w:pStyle w:val="EnglishHangNoCoptic"/>
+            </w:pPr>
+            <w:r>
+              <w:t>14 The Lord is faithful in His words,</w:t>
+            </w:r>
+          </w:p>
+          <w:p>
+            <w:pPr>
+              <w:pStyle w:val="EnglishHangEndNoCoptic"/>
+            </w:pPr>
+            <w:r>
+              <w:tab/>
+              <w:t>and holy in all His works.</w:t>
+            </w:r>
+          </w:p>
+          <w:p>
+            <w:pPr>
               <w:pStyle w:val="EngIndEnd"/>
             </w:pPr>
           </w:p>
@@ -2451,7 +2994,6 @@
               <w:pStyle w:val="EngIndEnd"/>
             </w:pPr>
             <w:r>
-              <w:lastRenderedPageBreak/>
               <w:t>and devout in all his works.</w:t>
             </w:r>
           </w:p>
@@ -2495,7 +3037,6 @@
               <w:pStyle w:val="EnglishHangNoCoptic"/>
             </w:pPr>
             <w:r>
-              <w:lastRenderedPageBreak/>
               <w:t>15 The Lord upholds all who are falling,</w:t>
             </w:r>
           </w:p>
@@ -2520,6 +3061,29 @@
           </w:tcPr>
           <w:p>
             <w:pPr>
+              <w:pStyle w:val="EnglishHangNoCoptic"/>
+            </w:pPr>
+            <w:r>
+              <w:t>15 The Lord upholds all who are falling,</w:t>
+            </w:r>
+          </w:p>
+          <w:p>
+            <w:pPr>
+              <w:pStyle w:val="EnglishHangEndNoCoptic"/>
+            </w:pPr>
+            <w:r>
+              <w:tab/>
+              <w:t xml:space="preserve">and </w:t>
+            </w:r>
+            <w:r>
+              <w:t>sets upright</w:t>
+            </w:r>
+            <w:r>
+              <w:t xml:space="preserve"> all who are bent down.</w:t>
+            </w:r>
+          </w:p>
+          <w:p>
+            <w:pPr>
               <w:pStyle w:val="EngIndEnd"/>
             </w:pPr>
           </w:p>
@@ -2542,23 +3106,7 @@
           </w:tcPr>
           <w:p>
             <w:r>
-              <w:t xml:space="preserve">SAMECH. The Lord </w:t>
-            </w:r>
-            <w:proofErr w:type="spellStart"/>
-            <w:r>
-              <w:t>upholdeth</w:t>
-            </w:r>
-            <w:proofErr w:type="spellEnd"/>
-            <w:r>
-              <w:t xml:space="preserve"> all such as fall, and </w:t>
-            </w:r>
-            <w:proofErr w:type="spellStart"/>
-            <w:r>
-              <w:t>lifteth</w:t>
-            </w:r>
-            <w:proofErr w:type="spellEnd"/>
-            <w:r>
-              <w:t xml:space="preserve"> up all those that be bowed down.</w:t>
+              <w:t>SAMECH. The Lord upholdeth all such as fall, and lifteth up all those that be bowed down.</w:t>
             </w:r>
           </w:p>
         </w:tc>
@@ -2700,6 +3248,47 @@
           </w:tcPr>
           <w:p>
             <w:pPr>
+              <w:pStyle w:val="EnglishHangNoCoptic"/>
+            </w:pPr>
+            <w:r>
+              <w:t xml:space="preserve">16 The eyes of all </w:t>
+            </w:r>
+            <w:r>
+              <w:t>hope in</w:t>
+            </w:r>
+            <w:r>
+              <w:t xml:space="preserve"> </w:t>
+            </w:r>
+            <w:r>
+              <w:t>You</w:t>
+            </w:r>
+            <w:r>
+              <w:t>,</w:t>
+            </w:r>
+          </w:p>
+          <w:p>
+            <w:pPr>
+              <w:pStyle w:val="EnglishHangEndNoCoptic"/>
+            </w:pPr>
+            <w:r>
+              <w:tab/>
+              <w:t xml:space="preserve">and </w:t>
+            </w:r>
+            <w:r>
+              <w:t>You</w:t>
+            </w:r>
+            <w:r>
+              <w:t xml:space="preserve"> </w:t>
+            </w:r>
+            <w:r>
+              <w:t>give</w:t>
+            </w:r>
+            <w:r>
+              <w:t xml:space="preserve"> them their food in due season.</w:t>
+            </w:r>
+          </w:p>
+          <w:p>
+            <w:pPr>
               <w:pStyle w:val="EngIndEnd"/>
             </w:pPr>
           </w:p>
@@ -2722,15 +3311,7 @@
           </w:tcPr>
           <w:p>
             <w:r>
-              <w:t xml:space="preserve">AYIN. The eyes of all look unto Thee, O Lord, and Thou </w:t>
-            </w:r>
-            <w:proofErr w:type="spellStart"/>
-            <w:r>
-              <w:t>givest</w:t>
-            </w:r>
-            <w:proofErr w:type="spellEnd"/>
-            <w:r>
-              <w:t xml:space="preserve"> them their food in due season.</w:t>
+              <w:t>AYIN. The eyes of all look unto Thee, O Lord, and Thou givest them their food in due season.</w:t>
             </w:r>
           </w:p>
         </w:tc>
@@ -2764,15 +3345,7 @@
               <w:pStyle w:val="EngIndEnd"/>
             </w:pPr>
             <w:r>
-              <w:t xml:space="preserve">The eyes of all wait upon thee; and thou </w:t>
-            </w:r>
-            <w:proofErr w:type="spellStart"/>
-            <w:r>
-              <w:t>givest</w:t>
-            </w:r>
-            <w:proofErr w:type="spellEnd"/>
-            <w:r>
-              <w:t xml:space="preserve"> </w:t>
+              <w:t xml:space="preserve">The eyes of all wait upon thee; and thou givest </w:t>
             </w:r>
             <w:r>
               <w:rPr>
@@ -2889,6 +3462,53 @@
           </w:tcPr>
           <w:p>
             <w:pPr>
+              <w:pStyle w:val="EnglishHangNoCoptic"/>
+            </w:pPr>
+            <w:r>
+              <w:t xml:space="preserve">17 </w:t>
+            </w:r>
+            <w:r>
+              <w:t>You</w:t>
+            </w:r>
+            <w:r>
+              <w:t xml:space="preserve"> open </w:t>
+            </w:r>
+            <w:r>
+              <w:t>Your</w:t>
+            </w:r>
+            <w:r>
+              <w:t xml:space="preserve"> hand,</w:t>
+            </w:r>
+          </w:p>
+          <w:p>
+            <w:pPr>
+              <w:pStyle w:val="EnglishHangEndNoCoptic"/>
+            </w:pPr>
+            <w:r>
+              <w:tab/>
+              <w:t xml:space="preserve">and </w:t>
+            </w:r>
+            <w:r>
+              <w:t>satisfy</w:t>
+            </w:r>
+            <w:r>
+              <w:t xml:space="preserve"> every living being</w:t>
+            </w:r>
+            <w:r>
+              <w:t xml:space="preserve"> </w:t>
+            </w:r>
+            <w:r>
+              <w:t xml:space="preserve">with </w:t>
+            </w:r>
+            <w:r>
+              <w:t>a good pleasure</w:t>
+            </w:r>
+            <w:r>
+              <w:t>.</w:t>
+            </w:r>
+          </w:p>
+          <w:p>
+            <w:pPr>
               <w:pStyle w:val="EngIndEnd"/>
             </w:pPr>
           </w:p>
@@ -2911,23 +3531,7 @@
           </w:tcPr>
           <w:p>
             <w:r>
-              <w:t xml:space="preserve">PE. Thou </w:t>
-            </w:r>
-            <w:proofErr w:type="spellStart"/>
-            <w:r>
-              <w:t>openest</w:t>
-            </w:r>
-            <w:proofErr w:type="spellEnd"/>
-            <w:r>
-              <w:t xml:space="preserve"> Thine hand, and </w:t>
-            </w:r>
-            <w:proofErr w:type="spellStart"/>
-            <w:r>
-              <w:t>fillest</w:t>
-            </w:r>
-            <w:proofErr w:type="spellEnd"/>
-            <w:r>
-              <w:t xml:space="preserve"> every living thing with benevolence.</w:t>
+              <w:t>PE. Thou openest Thine hand, and fillest every living thing with benevolence.</w:t>
             </w:r>
           </w:p>
         </w:tc>
@@ -2961,23 +3565,7 @@
               <w:pStyle w:val="EngIndEnd"/>
             </w:pPr>
             <w:r>
-              <w:t xml:space="preserve">Thou </w:t>
-            </w:r>
-            <w:proofErr w:type="spellStart"/>
-            <w:r>
-              <w:t>openest</w:t>
-            </w:r>
-            <w:proofErr w:type="spellEnd"/>
-            <w:r>
-              <w:t xml:space="preserve"> thine hands, and </w:t>
-            </w:r>
-            <w:proofErr w:type="spellStart"/>
-            <w:r>
-              <w:t>fillest</w:t>
-            </w:r>
-            <w:proofErr w:type="spellEnd"/>
-            <w:r>
-              <w:t xml:space="preserve"> every living thing with pleasure.</w:t>
+              <w:t>Thou openest thine hands, and fillest every living thing with pleasure.</w:t>
             </w:r>
           </w:p>
         </w:tc>
@@ -3067,6 +3655,29 @@
           </w:tcPr>
           <w:p>
             <w:pPr>
+              <w:pStyle w:val="EnglishHangNoCoptic"/>
+            </w:pPr>
+            <w:r>
+              <w:t xml:space="preserve">18 The Lord is </w:t>
+            </w:r>
+            <w:r>
+              <w:t>righteous</w:t>
+            </w:r>
+            <w:r>
+              <w:t xml:space="preserve"> in all His ways,</w:t>
+            </w:r>
+          </w:p>
+          <w:p>
+            <w:pPr>
+              <w:pStyle w:val="EnglishHangEndNoCoptic"/>
+            </w:pPr>
+            <w:r>
+              <w:tab/>
+              <w:t>and holy in all His works.</w:t>
+            </w:r>
+          </w:p>
+          <w:p>
+            <w:pPr>
               <w:pStyle w:val="EngIndEnd"/>
             </w:pPr>
           </w:p>
@@ -3213,6 +3824,36 @@
           </w:tcPr>
           <w:p>
             <w:pPr>
+              <w:pStyle w:val="EnglishHangNoCoptic"/>
+            </w:pPr>
+            <w:r>
+              <w:lastRenderedPageBreak/>
+              <w:t xml:space="preserve">19 The Lord is near to all who call </w:t>
+            </w:r>
+            <w:r>
+              <w:t>on</w:t>
+            </w:r>
+            <w:r>
+              <w:t xml:space="preserve"> Him,</w:t>
+            </w:r>
+          </w:p>
+          <w:p>
+            <w:pPr>
+              <w:pStyle w:val="EnglishHangEndNoCoptic"/>
+            </w:pPr>
+            <w:r>
+              <w:tab/>
+              <w:t xml:space="preserve">to all who call </w:t>
+            </w:r>
+            <w:r>
+              <w:t>on</w:t>
+            </w:r>
+            <w:r>
+              <w:t xml:space="preserve"> Him in truth.</w:t>
+            </w:r>
+          </w:p>
+          <w:p>
+            <w:pPr>
               <w:pStyle w:val="EngIndEnd"/>
             </w:pPr>
           </w:p>
@@ -3248,22 +3889,15 @@
               <w:pStyle w:val="EngIndEnd"/>
             </w:pPr>
             <w:r>
-              <w:t xml:space="preserve">Near is the Lord to all who </w:t>
-            </w:r>
-            <w:proofErr w:type="spellStart"/>
-            <w:r>
-              <w:t>clal</w:t>
-            </w:r>
-            <w:proofErr w:type="spellEnd"/>
-            <w:r>
-              <w:t xml:space="preserve"> on him,</w:t>
-            </w:r>
-          </w:p>
-          <w:p>
-            <w:pPr>
-              <w:pStyle w:val="EngIndEnd"/>
-            </w:pPr>
-            <w:r>
+              <w:t>Near is the Lord to all who call on him,</w:t>
+            </w:r>
+          </w:p>
+          <w:p>
+            <w:pPr>
+              <w:pStyle w:val="EngIndEnd"/>
+            </w:pPr>
+            <w:r>
+              <w:lastRenderedPageBreak/>
               <w:t>to all who call on him in truth.</w:t>
             </w:r>
           </w:p>
@@ -3277,7 +3911,12 @@
               <w:pStyle w:val="EngIndEnd"/>
             </w:pPr>
             <w:r>
-              <w:t>The Lord is near to all that call upon him, to all that call upon him in truth.</w:t>
+              <w:lastRenderedPageBreak/>
+              <w:t xml:space="preserve">The Lord is near to all that call upon him, to all that call upon him </w:t>
+            </w:r>
+            <w:r>
+              <w:lastRenderedPageBreak/>
+              <w:t>in truth.</w:t>
             </w:r>
           </w:p>
         </w:tc>
@@ -3305,6 +3944,7 @@
                 <w:szCs w:val="24"/>
                 <w:shd w:val="clear" w:color="auto" w:fill="FFFFFF"/>
               </w:rPr>
+              <w:lastRenderedPageBreak/>
               <w:t>The Lord is near to all who call on Him,</w:t>
             </w:r>
           </w:p>
@@ -3343,6 +3983,7 @@
               <w:pStyle w:val="EnglishHangNoCoptic"/>
             </w:pPr>
             <w:r>
+              <w:lastRenderedPageBreak/>
               <w:t>20 He will do the will of those who fear Him</w:t>
             </w:r>
           </w:p>
@@ -3352,11 +3993,7 @@
             </w:pPr>
             <w:r>
               <w:tab/>
-              <w:t xml:space="preserve">and will hear their prayer and </w:t>
-            </w:r>
-            <w:r>
-              <w:lastRenderedPageBreak/>
-              <w:t>save them.</w:t>
+              <w:t>and will hear their prayer and save them.</w:t>
             </w:r>
           </w:p>
           <w:p>
@@ -3371,6 +4008,32 @@
           </w:tcPr>
           <w:p>
             <w:pPr>
+              <w:pStyle w:val="EnglishHangNoCoptic"/>
+            </w:pPr>
+            <w:r>
+              <w:t>20 He will do the will of those who fear Him</w:t>
+            </w:r>
+            <w:r>
+              <w:t>,</w:t>
+            </w:r>
+          </w:p>
+          <w:p>
+            <w:pPr>
+              <w:pStyle w:val="EnglishHangEndNoCoptic"/>
+            </w:pPr>
+            <w:r>
+              <w:tab/>
+              <w:t xml:space="preserve">and will hear their </w:t>
+            </w:r>
+            <w:r>
+              <w:t>supplications</w:t>
+            </w:r>
+            <w:r>
+              <w:t xml:space="preserve"> and save them.</w:t>
+            </w:r>
+          </w:p>
+          <w:p>
+            <w:pPr>
               <w:pStyle w:val="EngIndEnd"/>
             </w:pPr>
           </w:p>
@@ -3406,11 +4069,7 @@
               <w:pStyle w:val="EngIndEnd"/>
             </w:pPr>
             <w:r>
-              <w:t xml:space="preserve">The will of all who fear him he will </w:t>
-            </w:r>
-            <w:r>
-              <w:lastRenderedPageBreak/>
-              <w:t>do,</w:t>
+              <w:t>The will of all who fear him he will do,</w:t>
             </w:r>
           </w:p>
           <w:p>
@@ -3431,12 +4090,7 @@
               <w:pStyle w:val="EngIndEnd"/>
             </w:pPr>
             <w:r>
-              <w:lastRenderedPageBreak/>
-              <w:t xml:space="preserve">He will perform the desire of them that fear him: and he will hear their </w:t>
-            </w:r>
-            <w:r>
-              <w:lastRenderedPageBreak/>
-              <w:t>supplication, and save them.</w:t>
+              <w:t>He will perform the desire of them that fear him: and he will hear their supplication, and save them.</w:t>
             </w:r>
           </w:p>
         </w:tc>
@@ -3464,7 +4118,6 @@
                 <w:szCs w:val="24"/>
                 <w:shd w:val="clear" w:color="auto" w:fill="FFFFFF"/>
               </w:rPr>
-              <w:lastRenderedPageBreak/>
               <w:t>He shall do the will of those who fear Him,</w:t>
             </w:r>
           </w:p>
@@ -3488,18 +4141,7 @@
                 <w:szCs w:val="24"/>
                 <w:shd w:val="clear" w:color="auto" w:fill="FFFFFF"/>
               </w:rPr>
-              <w:t xml:space="preserve">And He shall hear their </w:t>
-            </w:r>
-            <w:r>
-              <w:rPr>
-                <w:rFonts w:ascii="Tahoma" w:eastAsia="Times New Roman" w:hAnsi="Tahoma" w:cs="Tahoma"/>
-                <w:color w:val="2E1308"/>
-                <w:sz w:val="24"/>
-                <w:szCs w:val="24"/>
-                <w:shd w:val="clear" w:color="auto" w:fill="FFFFFF"/>
-              </w:rPr>
-              <w:lastRenderedPageBreak/>
-              <w:t>supplications and save them.</w:t>
+              <w:t>And He shall hear their supplications and save them.</w:t>
             </w:r>
           </w:p>
         </w:tc>
@@ -3514,7 +4156,6 @@
               <w:pStyle w:val="EnglishHangNoCoptic"/>
             </w:pPr>
             <w:r>
-              <w:lastRenderedPageBreak/>
               <w:t>21 The Lord keeps all who love Him,</w:t>
             </w:r>
           </w:p>
@@ -3539,6 +4180,29 @@
           </w:tcPr>
           <w:p>
             <w:pPr>
+              <w:pStyle w:val="EnglishHangNoCoptic"/>
+            </w:pPr>
+            <w:r>
+              <w:t>21 The Lord keeps all who love Him,</w:t>
+            </w:r>
+          </w:p>
+          <w:p>
+            <w:pPr>
+              <w:pStyle w:val="EnglishHangEndNoCoptic"/>
+            </w:pPr>
+            <w:r>
+              <w:tab/>
+              <w:t>and He will destroy</w:t>
+            </w:r>
+            <w:r>
+              <w:t xml:space="preserve"> </w:t>
+            </w:r>
+            <w:r>
+              <w:t>all the sinners.</w:t>
+            </w:r>
+          </w:p>
+          <w:p>
+            <w:pPr>
               <w:pStyle w:val="EngIndEnd"/>
             </w:pPr>
           </w:p>
@@ -3561,15 +4225,7 @@
           </w:tcPr>
           <w:p>
             <w:r>
-              <w:t xml:space="preserve">SHIN. The Lord </w:t>
-            </w:r>
-            <w:proofErr w:type="spellStart"/>
-            <w:r>
-              <w:t>preserveth</w:t>
-            </w:r>
-            <w:proofErr w:type="spellEnd"/>
-            <w:r>
-              <w:t xml:space="preserve"> all them that love Him, but all the sinners will He consume.</w:t>
+              <w:t>SHIN. The Lord preserveth all them that love Him, but all the sinners will He consume.</w:t>
             </w:r>
           </w:p>
         </w:tc>
@@ -3684,7 +4340,7 @@
               <w:rPr>
                 <w:rStyle w:val="FootnoteReference"/>
               </w:rPr>
-              <w:footnoteReference w:id="2"/>
+              <w:footnoteReference w:id="6"/>
             </w:r>
             <w:r>
               <w:t xml:space="preserve"> bless His holy name for ever and ever.</w:t>
@@ -3700,6 +4356,41 @@
           <w:tcPr>
             <w:tcW w:w="613" w:type="pct"/>
           </w:tcPr>
+          <w:p>
+            <w:pPr>
+              <w:pStyle w:val="EnglishHangNoCoptic"/>
+            </w:pPr>
+            <w:r>
+              <w:t>22 My mouth will declare the praise of the Lord;</w:t>
+            </w:r>
+          </w:p>
+          <w:p>
+            <w:pPr>
+              <w:pStyle w:val="EnglishHangEndNoCoptic"/>
+            </w:pPr>
+            <w:r>
+              <w:tab/>
+              <w:t>and let all flesh</w:t>
+            </w:r>
+            <w:r>
+              <w:rPr>
+                <w:rStyle w:val="FootnoteReference"/>
+              </w:rPr>
+              <w:footnoteReference w:id="7"/>
+            </w:r>
+            <w:r>
+              <w:t xml:space="preserve"> bless His holy N</w:t>
+            </w:r>
+            <w:r>
+              <w:t xml:space="preserve">ame for ever </w:t>
+            </w:r>
+            <w:r>
+              <w:t>unto ages of ages</w:t>
+            </w:r>
+            <w:r>
+              <w:t>.</w:t>
+            </w:r>
+          </w:p>
           <w:p>
             <w:pPr>
               <w:pStyle w:val="EngIndEnd"/>
@@ -3848,8 +4539,6 @@
               </w:rPr>
               <w:t>Forever and unto ages of ages.</w:t>
             </w:r>
-            <w:bookmarkStart w:id="0" w:name="_GoBack"/>
-            <w:bookmarkEnd w:id="0"/>
           </w:p>
         </w:tc>
       </w:tr>
@@ -3934,6 +4623,86 @@
     </w:p>
   </w:footnote>
   <w:footnote w:id="2">
+    <w:p>
+      <w:pPr>
+        <w:pStyle w:val="footnote"/>
+      </w:pPr>
+      <w:r>
+        <w:rPr>
+          <w:rStyle w:val="FootnoteReference"/>
+        </w:rPr>
+        <w:footnoteRef/>
+      </w:r>
+      <w:r>
+        <w:t xml:space="preserve"> Cp. ‘If I am lifted up from the earth, I will draw all men to Me’ (Jn. 12:32). See also Psalm 45:11 and the note there.</w:t>
+      </w:r>
+    </w:p>
+  </w:footnote>
+  <w:footnote w:id="3">
+    <w:p>
+      <w:pPr>
+        <w:pStyle w:val="footnote"/>
+      </w:pPr>
+      <w:r>
+        <w:rPr>
+          <w:rStyle w:val="FootnoteReference"/>
+        </w:rPr>
+        <w:footnoteRef/>
+      </w:r>
+      <w:r>
+        <w:t xml:space="preserve"> [JS] or “gush forth”, “overflow”</w:t>
+      </w:r>
+    </w:p>
+  </w:footnote>
+  <w:footnote w:id="4">
+    <w:p>
+      <w:pPr>
+        <w:pStyle w:val="footnote"/>
+      </w:pPr>
+      <w:r>
+        <w:rPr>
+          <w:rStyle w:val="FootnoteReference"/>
+        </w:rPr>
+        <w:footnoteRef/>
+      </w:r>
+      <w:r>
+        <w:t xml:space="preserve"> [JS] or “thankfully confess You with praise”, or “praise”, or “give thanks to”</w:t>
+      </w:r>
+    </w:p>
+  </w:footnote>
+  <w:footnote w:id="5">
+    <w:p>
+      <w:pPr>
+        <w:pStyle w:val="footnote"/>
+      </w:pPr>
+      <w:r>
+        <w:rPr>
+          <w:rStyle w:val="FootnoteReference"/>
+        </w:rPr>
+        <w:footnoteRef/>
+      </w:r>
+      <w:r>
+        <w:t xml:space="preserve"> [JS] literally “holy ones”</w:t>
+      </w:r>
+    </w:p>
+  </w:footnote>
+  <w:footnote w:id="6">
+    <w:p>
+      <w:pPr>
+        <w:pStyle w:val="footnote"/>
+      </w:pPr>
+      <w:r>
+        <w:rPr>
+          <w:rStyle w:val="FootnoteReference"/>
+        </w:rPr>
+        <w:footnoteRef/>
+      </w:r>
+      <w:r>
+        <w:t xml:space="preserve"> ‘Not all flesh is the same flesh, but men are one kind, beasts another, fish another, birds another’ (1 Cor. 15:39). Cp. Psalm 148:10.</w:t>
+      </w:r>
+    </w:p>
+  </w:footnote>
+  <w:footnote w:id="7">
     <w:p>
       <w:pPr>
         <w:pStyle w:val="footnote"/>
@@ -4430,6 +5199,7 @@
   <w:style w:type="character" w:default="1" w:styleId="DefaultParagraphFont">
     <w:name w:val="Default Paragraph Font"/>
     <w:uiPriority w:val="1"/>
+    <w:semiHidden/>
     <w:unhideWhenUsed/>
   </w:style>
   <w:style w:type="table" w:default="1" w:styleId="TableNormal">
@@ -5314,7 +6084,7 @@
 </file>
 
 <file path=customXml/itemProps1.xml><?xml version="1.0" encoding="utf-8"?>
-<ds:datastoreItem xmlns:ds="http://schemas.openxmlformats.org/officeDocument/2006/customXml" ds:itemID="{2BBB94A4-DF71-4893-A327-191AD1C836E2}">
+<ds:datastoreItem xmlns:ds="http://schemas.openxmlformats.org/officeDocument/2006/customXml" ds:itemID="{E224EC68-45CD-4F21-ABFA-E7344036F2CC}">
   <ds:schemaRefs>
     <ds:schemaRef ds:uri="http://schemas.openxmlformats.org/officeDocument/2006/bibliography"/>
   </ds:schemaRefs>

</xml_diff>